<commit_message>
documentation updation : adding cons
</commit_message>
<xml_diff>
--- a/documentation/web-workers/examples/dedicated workers/dedicated_workers.docx
+++ b/documentation/web-workers/examples/dedicated workers/dedicated_workers.docx
@@ -45,7 +45,7 @@
           <w:rFonts w:ascii="Arial" w:eastAsia="Times New Roman" w:hAnsi="Arial" w:cs="Arial"/>
           <w:color w:val="3B3C40"/>
         </w:rPr>
-        <w:t>aURL : path of shared-worker.js file.</w:t>
+        <w:t>aURL : path of worker.js file.</w:t>
       </w:r>
       <w:r>
         <w:rPr>
@@ -61,34 +61,40 @@
         <w:spacing w:after="0"/>
         <w:rPr>
           <w:rFonts w:ascii="Arial" w:hAnsi="Arial" w:cs="Arial"/>
+          <w:b/>
           <w:color w:val="3B3C40"/>
-          <w:shd w:val="clear" w:color="auto" w:fill="FFFFFF"/>
-        </w:rPr>
-      </w:pPr>
+          <w:sz w:val="28"/>
+          <w:shd w:val="clear" w:color="auto" w:fill="FFFFFF"/>
+        </w:rPr>
+      </w:pPr>
+      <w:r>
+        <w:rPr>
+          <w:rFonts w:ascii="Arial" w:hAnsi="Arial" w:cs="Arial"/>
+          <w:b/>
+          <w:color w:val="3B3C40"/>
+          <w:sz w:val="28"/>
+          <w:shd w:val="clear" w:color="auto" w:fill="FFFFFF"/>
+        </w:rPr>
+        <w:t xml:space="preserve"> </w:t>
+      </w:r>
     </w:p>
     <w:p>
       <w:pPr>
         <w:spacing w:after="0"/>
         <w:rPr>
           <w:rFonts w:ascii="Arial" w:hAnsi="Arial" w:cs="Arial"/>
+          <w:b/>
           <w:color w:val="3B3C40"/>
-          <w:shd w:val="clear" w:color="auto" w:fill="FFFFFF"/>
-        </w:rPr>
-      </w:pPr>
-    </w:p>
-    <w:p>
-      <w:pPr>
-        <w:spacing w:after="0"/>
+          <w:sz w:val="28"/>
+          <w:shd w:val="clear" w:color="auto" w:fill="FFFFFF"/>
+        </w:rPr>
+      </w:pPr>
+      <w:r>
         <w:rPr>
           <w:rFonts w:ascii="Arial" w:hAnsi="Arial" w:cs="Arial"/>
+          <w:b/>
           <w:color w:val="3B3C40"/>
-          <w:shd w:val="clear" w:color="auto" w:fill="FFFFFF"/>
-        </w:rPr>
-      </w:pPr>
-      <w:r>
-        <w:rPr>
-          <w:rFonts w:ascii="Arial" w:hAnsi="Arial" w:cs="Arial"/>
-          <w:color w:val="3B3C40"/>
+          <w:sz w:val="28"/>
           <w:shd w:val="clear" w:color="auto" w:fill="FFFFFF"/>
         </w:rPr>
         <w:t xml:space="preserve">Connecting : </w:t>
@@ -228,7 +234,15 @@
           <w:color w:val="000000"/>
           <w:shd w:val="clear" w:color="auto" w:fill="FFFFFF"/>
         </w:rPr>
-        <w:t xml:space="preserve"> IDL attribute</w:t>
+        <w:t xml:space="preserve"> </w:t>
+      </w:r>
+      <w:r>
+        <w:rPr>
+          <w:rFonts w:cstheme="minorHAnsi"/>
+          <w:color w:val="000000"/>
+          <w:shd w:val="clear" w:color="auto" w:fill="FFFFFF"/>
+        </w:rPr>
+        <w:t>attribute</w:t>
       </w:r>
       <w:r>
         <w:rPr>
@@ -981,6 +995,14 @@
         <w:rPr>
           <w:rFonts w:eastAsia="Times New Roman" w:cstheme="minorHAnsi"/>
           <w:color w:val="000000" w:themeColor="text1"/>
+        </w:rPr>
+      </w:pPr>
+    </w:p>
+    <w:p>
+      <w:pPr>
+        <w:rPr>
+          <w:b/>
+          <w:sz w:val="28"/>
         </w:rPr>
       </w:pPr>
     </w:p>

</xml_diff>